<commit_message>
Update softmax probabilities output.  Update writeup.
</commit_message>
<xml_diff>
--- a/writeup.docx
+++ b/writeup.docx
@@ -1,6 +1,6 @@
 
 <file path=word/document.xml><?xml version="1.0" encoding="utf-8"?>
-<w:document xmlns:wpc="http://schemas.microsoft.com/office/word/2010/wordprocessingCanvas" xmlns:cx="http://schemas.microsoft.com/office/drawing/2014/chartex" xmlns:cx1="http://schemas.microsoft.com/office/drawing/2015/9/8/chartex" xmlns:cx2="http://schemas.microsoft.com/office/drawing/2015/10/21/chartex" xmlns:cx3="http://schemas.microsoft.com/office/drawing/2016/5/9/chartex" xmlns:cx4="http://schemas.microsoft.com/office/drawing/2016/5/10/chartex" xmlns:cx5="http://schemas.microsoft.com/office/drawing/2016/5/11/chartex" xmlns:cx6="http://schemas.microsoft.com/office/drawing/2016/5/12/chartex" xmlns:cx7="http://schemas.microsoft.com/office/drawing/2016/5/13/chartex" xmlns:cx8="http://schemas.microsoft.com/office/drawing/2016/5/14/chartex" xmlns:mc="http://schemas.openxmlformats.org/markup-compatibility/2006" xmlns:aink="http://schemas.microsoft.com/office/drawing/2016/ink" xmlns:am3d="http://schemas.microsoft.com/office/drawing/2017/model3d" xmlns:o="urn:schemas-microsoft-com:office:office" xmlns:r="http://schemas.openxmlformats.org/officeDocument/2006/relationships" xmlns:m="http://schemas.openxmlformats.org/officeDocument/2006/math" xmlns:v="urn:schemas-microsoft-com:vml" xmlns:wp14="http://schemas.microsoft.com/office/word/2010/wordprocessingDrawing" xmlns:wp="http://schemas.openxmlformats.org/drawingml/2006/wordprocessingDrawing" xmlns:w10="urn:schemas-microsoft-com:office:word" xmlns:w="http://schemas.openxmlformats.org/wordprocessingml/2006/main" xmlns:w14="http://schemas.microsoft.com/office/word/2010/wordml" xmlns:w15="http://schemas.microsoft.com/office/word/2012/wordml" xmlns:w16se="http://schemas.microsoft.com/office/word/2015/wordml/symex" xmlns:wpg="http://schemas.microsoft.com/office/word/2010/wordprocessingGroup" xmlns:wpi="http://schemas.microsoft.com/office/word/2010/wordprocessingInk" xmlns:wne="http://schemas.microsoft.com/office/word/2006/wordml" xmlns:wps="http://schemas.microsoft.com/office/word/2010/wordprocessingShape" mc:Ignorable="w14 w15 w16se wp14">
+<w:document xmlns:wpc="http://schemas.microsoft.com/office/word/2010/wordprocessingCanvas" xmlns:mo="http://schemas.microsoft.com/office/mac/office/2008/main" xmlns:mc="http://schemas.openxmlformats.org/markup-compatibility/2006" xmlns:mv="urn:schemas-microsoft-com:mac:vml" xmlns:o="urn:schemas-microsoft-com:office:office" xmlns:r="http://schemas.openxmlformats.org/officeDocument/2006/relationships" xmlns:m="http://schemas.openxmlformats.org/officeDocument/2006/math" xmlns:v="urn:schemas-microsoft-com:vml" xmlns:wp14="http://schemas.microsoft.com/office/word/2010/wordprocessingDrawing" xmlns:wp="http://schemas.openxmlformats.org/drawingml/2006/wordprocessingDrawing" xmlns:w10="urn:schemas-microsoft-com:office:word" xmlns:w="http://schemas.openxmlformats.org/wordprocessingml/2006/main" xmlns:w14="http://schemas.microsoft.com/office/word/2010/wordml" xmlns:w15="http://schemas.microsoft.com/office/word/2012/wordml" xmlns:wpg="http://schemas.microsoft.com/office/word/2010/wordprocessingGroup" xmlns:wpi="http://schemas.microsoft.com/office/word/2010/wordprocessingInk" xmlns:wne="http://schemas.microsoft.com/office/word/2006/wordml" xmlns:wps="http://schemas.microsoft.com/office/word/2010/wordprocessingShape" mc:Ignorable="w14 w15 wp14">
   <w:body>
     <w:p>
       <w:pPr>
@@ -25,7 +25,7 @@
           <w:sz w:val="24"/>
           <w:szCs w:val="24"/>
         </w:rPr>
-        <w:pict>
+        <w:pict w14:anchorId="392B44CA">
           <v:rect id="_x0000_i1025" style="width:0;height:3pt" o:hralign="center" o:hrstd="t" o:hrnoshade="t" o:hr="t" fillcolor="#24292e" stroked="f"/>
         </w:pict>
       </w:r>
@@ -189,27 +189,7 @@
           <w:sz w:val="24"/>
           <w:szCs w:val="24"/>
         </w:rPr>
-        <w:t xml:space="preserve">Analyze the </w:t>
-      </w:r>
-      <w:proofErr w:type="spellStart"/>
-      <w:r>
-        <w:rPr>
-          <w:rFonts w:ascii="Segoe UI" w:eastAsia="Times New Roman" w:hAnsi="Segoe UI" w:cs="Segoe UI"/>
-          <w:color w:val="24292E"/>
-          <w:sz w:val="24"/>
-          <w:szCs w:val="24"/>
-        </w:rPr>
-        <w:t>softmax</w:t>
-      </w:r>
-      <w:proofErr w:type="spellEnd"/>
-      <w:r>
-        <w:rPr>
-          <w:rFonts w:ascii="Segoe UI" w:eastAsia="Times New Roman" w:hAnsi="Segoe UI" w:cs="Segoe UI"/>
-          <w:color w:val="24292E"/>
-          <w:sz w:val="24"/>
-          <w:szCs w:val="24"/>
-        </w:rPr>
-        <w:t xml:space="preserve"> probabilities of the new images</w:t>
+        <w:t>Analyze the softmax probabilities of the new images</w:t>
       </w:r>
     </w:p>
     <w:p>
@@ -272,27 +252,7 @@
             <w:szCs w:val="24"/>
             <w:u w:val="single"/>
           </w:rPr>
-          <w:t>rubric p</w:t>
-        </w:r>
-        <w:r>
-          <w:rPr>
-            <w:rFonts w:ascii="Segoe UI" w:eastAsia="Times New Roman" w:hAnsi="Segoe UI" w:cs="Segoe UI"/>
-            <w:color w:val="0366D6"/>
-            <w:sz w:val="24"/>
-            <w:szCs w:val="24"/>
-            <w:u w:val="single"/>
-          </w:rPr>
-          <w:t>o</w:t>
-        </w:r>
-        <w:r>
-          <w:rPr>
-            <w:rFonts w:ascii="Segoe UI" w:eastAsia="Times New Roman" w:hAnsi="Segoe UI" w:cs="Segoe UI"/>
-            <w:color w:val="0366D6"/>
-            <w:sz w:val="24"/>
-            <w:szCs w:val="24"/>
-            <w:u w:val="single"/>
-          </w:rPr>
-          <w:t>ints</w:t>
+          <w:t>rubric points</w:t>
         </w:r>
       </w:hyperlink>
       <w:r>
@@ -320,7 +280,7 @@
           <w:sz w:val="24"/>
           <w:szCs w:val="24"/>
         </w:rPr>
-        <w:pict>
+        <w:pict w14:anchorId="4BFAD804">
           <v:rect id="_x0000_i1026" style="width:0;height:3pt" o:hralign="center" o:hrstd="t" o:hrnoshade="t" o:hr="t" fillcolor="#24292e" stroked="f"/>
         </w:pict>
       </w:r>
@@ -381,37 +341,7 @@
             <w:szCs w:val="24"/>
             <w:u w:val="single"/>
           </w:rPr>
-          <w:t>pro</w:t>
-        </w:r>
-        <w:r>
-          <w:rPr>
-            <w:rFonts w:ascii="Segoe UI" w:eastAsia="Times New Roman" w:hAnsi="Segoe UI" w:cs="Segoe UI"/>
-            <w:color w:val="0366D6"/>
-            <w:sz w:val="24"/>
-            <w:szCs w:val="24"/>
-            <w:u w:val="single"/>
-          </w:rPr>
-          <w:t>j</w:t>
-        </w:r>
-        <w:r>
-          <w:rPr>
-            <w:rFonts w:ascii="Segoe UI" w:eastAsia="Times New Roman" w:hAnsi="Segoe UI" w:cs="Segoe UI"/>
-            <w:color w:val="0366D6"/>
-            <w:sz w:val="24"/>
-            <w:szCs w:val="24"/>
-            <w:u w:val="single"/>
-          </w:rPr>
-          <w:t>e</w:t>
-        </w:r>
-        <w:r>
-          <w:rPr>
-            <w:rFonts w:ascii="Segoe UI" w:eastAsia="Times New Roman" w:hAnsi="Segoe UI" w:cs="Segoe UI"/>
-            <w:color w:val="0366D6"/>
-            <w:sz w:val="24"/>
-            <w:szCs w:val="24"/>
-            <w:u w:val="single"/>
-          </w:rPr>
-          <w:t>ct code</w:t>
+          <w:t>project code</w:t>
         </w:r>
       </w:hyperlink>
     </w:p>
@@ -440,47 +370,7 @@
           <w:sz w:val="24"/>
           <w:szCs w:val="24"/>
         </w:rPr>
-        <w:t xml:space="preserve">1. Provide a basic summary of the data set. In the code, the analysis should be done using python, </w:t>
-      </w:r>
-      <w:proofErr w:type="spellStart"/>
-      <w:r>
-        <w:rPr>
-          <w:rFonts w:ascii="Segoe UI" w:eastAsia="Times New Roman" w:hAnsi="Segoe UI" w:cs="Segoe UI"/>
-          <w:color w:val="24292E"/>
-          <w:sz w:val="24"/>
-          <w:szCs w:val="24"/>
-        </w:rPr>
-        <w:t>numpy</w:t>
-      </w:r>
-      <w:proofErr w:type="spellEnd"/>
-      <w:r>
-        <w:rPr>
-          <w:rFonts w:ascii="Segoe UI" w:eastAsia="Times New Roman" w:hAnsi="Segoe UI" w:cs="Segoe UI"/>
-          <w:color w:val="24292E"/>
-          <w:sz w:val="24"/>
-          <w:szCs w:val="24"/>
-        </w:rPr>
-        <w:t xml:space="preserve"> and/or </w:t>
-      </w:r>
-      <w:proofErr w:type="gramStart"/>
-      <w:r>
-        <w:rPr>
-          <w:rFonts w:ascii="Segoe UI" w:eastAsia="Times New Roman" w:hAnsi="Segoe UI" w:cs="Segoe UI"/>
-          <w:color w:val="24292E"/>
-          <w:sz w:val="24"/>
-          <w:szCs w:val="24"/>
-        </w:rPr>
-        <w:t>pandas</w:t>
-      </w:r>
-      <w:proofErr w:type="gramEnd"/>
-      <w:r>
-        <w:rPr>
-          <w:rFonts w:ascii="Segoe UI" w:eastAsia="Times New Roman" w:hAnsi="Segoe UI" w:cs="Segoe UI"/>
-          <w:color w:val="24292E"/>
-          <w:sz w:val="24"/>
-          <w:szCs w:val="24"/>
-        </w:rPr>
-        <w:t xml:space="preserve"> methods rather than hardcoding results manually.</w:t>
+        <w:t>1. Provide a basic summary of the data set. In the code, the analysis should be done using python, numpy and/or pandas methods rather than hardcoding results manually.</w:t>
       </w:r>
     </w:p>
     <w:p>
@@ -500,27 +390,7 @@
           <w:sz w:val="24"/>
           <w:szCs w:val="24"/>
         </w:rPr>
-        <w:t xml:space="preserve">I used the </w:t>
-      </w:r>
-      <w:proofErr w:type="spellStart"/>
-      <w:r>
-        <w:rPr>
-          <w:rFonts w:ascii="Segoe UI" w:eastAsia="Times New Roman" w:hAnsi="Segoe UI" w:cs="Segoe UI"/>
-          <w:color w:val="24292E"/>
-          <w:sz w:val="24"/>
-          <w:szCs w:val="24"/>
-        </w:rPr>
-        <w:t>numpy</w:t>
-      </w:r>
-      <w:proofErr w:type="spellEnd"/>
-      <w:r>
-        <w:rPr>
-          <w:rFonts w:ascii="Segoe UI" w:eastAsia="Times New Roman" w:hAnsi="Segoe UI" w:cs="Segoe UI"/>
-          <w:color w:val="24292E"/>
-          <w:sz w:val="24"/>
-          <w:szCs w:val="24"/>
-        </w:rPr>
-        <w:t xml:space="preserve"> library to calculate summary statistics of the traffic signs data set:</w:t>
+        <w:t>I used the numpy library to calculate summary statistics of the traffic signs data set:</w:t>
       </w:r>
     </w:p>
     <w:p>
@@ -640,7 +510,6 @@
           <w:sz w:val="24"/>
           <w:szCs w:val="24"/>
         </w:rPr>
-        <w:lastRenderedPageBreak/>
         <w:t>The number of unique classes/labels in the data set is 43</w:t>
       </w:r>
     </w:p>
@@ -661,6 +530,7 @@
           <w:sz w:val="24"/>
           <w:szCs w:val="24"/>
         </w:rPr>
+        <w:lastRenderedPageBreak/>
         <w:t>2. Include an exploratory visualization of the dataset.</w:t>
       </w:r>
     </w:p>
@@ -703,7 +573,7 @@
           <w:szCs w:val="24"/>
         </w:rPr>
         <w:drawing>
-          <wp:inline distT="0" distB="0" distL="0" distR="0">
+          <wp:inline distT="0" distB="0" distL="0" distR="0" wp14:anchorId="713DFB19" wp14:editId="71D6F2A1">
             <wp:extent cx="304800" cy="304800"/>
             <wp:effectExtent l="0" t="0" r="0" b="0"/>
             <wp:docPr id="10" name="Picture 10" descr="alt text">
@@ -773,7 +643,7 @@
           <w:szCs w:val="24"/>
         </w:rPr>
         <w:drawing>
-          <wp:inline distT="0" distB="0" distL="0" distR="0">
+          <wp:inline distT="0" distB="0" distL="0" distR="0" wp14:anchorId="5E26F0C4" wp14:editId="16EF66CC">
             <wp:extent cx="304800" cy="304800"/>
             <wp:effectExtent l="0" t="0" r="0" b="0"/>
             <wp:docPr id="9" name="Picture 9" descr="alt text">
@@ -843,7 +713,7 @@
           <w:szCs w:val="24"/>
         </w:rPr>
         <w:drawing>
-          <wp:inline distT="0" distB="0" distL="0" distR="0">
+          <wp:inline distT="0" distB="0" distL="0" distR="0" wp14:anchorId="7947608B" wp14:editId="424FBCCA">
             <wp:extent cx="304800" cy="304800"/>
             <wp:effectExtent l="0" t="0" r="0" b="0"/>
             <wp:docPr id="8" name="Picture 8" descr="alt text">
@@ -913,7 +783,7 @@
           <w:szCs w:val="24"/>
         </w:rPr>
         <w:drawing>
-          <wp:inline distT="0" distB="0" distL="0" distR="0">
+          <wp:inline distT="0" distB="0" distL="0" distR="0" wp14:anchorId="080A7AD0" wp14:editId="1516207B">
             <wp:extent cx="304800" cy="304800"/>
             <wp:effectExtent l="0" t="0" r="0" b="0"/>
             <wp:docPr id="7" name="Picture 7" descr="alt text">
@@ -983,7 +853,7 @@
           <w:szCs w:val="24"/>
         </w:rPr>
         <w:drawing>
-          <wp:inline distT="0" distB="0" distL="0" distR="0">
+          <wp:inline distT="0" distB="0" distL="0" distR="0" wp14:anchorId="0CE8DAE4" wp14:editId="5C2205E3">
             <wp:extent cx="304800" cy="304800"/>
             <wp:effectExtent l="0" t="0" r="0" b="0"/>
             <wp:docPr id="6" name="Picture 6" descr="alt text">
@@ -1053,7 +923,7 @@
           <w:szCs w:val="24"/>
         </w:rPr>
         <w:drawing>
-          <wp:inline distT="0" distB="0" distL="0" distR="0">
+          <wp:inline distT="0" distB="0" distL="0" distR="0" wp14:anchorId="2048C3FD" wp14:editId="22937151">
             <wp:extent cx="304800" cy="304800"/>
             <wp:effectExtent l="0" t="0" r="0" b="0"/>
             <wp:docPr id="5" name="Picture 5" descr="alt text">
@@ -1123,7 +993,7 @@
           <w:szCs w:val="24"/>
         </w:rPr>
         <w:drawing>
-          <wp:inline distT="0" distB="0" distL="0" distR="0">
+          <wp:inline distT="0" distB="0" distL="0" distR="0" wp14:anchorId="0D6EF0F1" wp14:editId="741E1016">
             <wp:extent cx="304800" cy="304800"/>
             <wp:effectExtent l="0" t="0" r="0" b="0"/>
             <wp:docPr id="4" name="Picture 4" descr="alt text">
@@ -1193,7 +1063,7 @@
           <w:szCs w:val="24"/>
         </w:rPr>
         <w:drawing>
-          <wp:inline distT="0" distB="0" distL="0" distR="0">
+          <wp:inline distT="0" distB="0" distL="0" distR="0" wp14:anchorId="405C0138" wp14:editId="24A7AA78">
             <wp:extent cx="304800" cy="304800"/>
             <wp:effectExtent l="0" t="0" r="0" b="0"/>
             <wp:docPr id="3" name="Picture 3" descr="alt text">
@@ -1263,7 +1133,7 @@
           <w:szCs w:val="24"/>
         </w:rPr>
         <w:drawing>
-          <wp:inline distT="0" distB="0" distL="0" distR="0">
+          <wp:inline distT="0" distB="0" distL="0" distR="0" wp14:anchorId="4F43915D" wp14:editId="6E2C7978">
             <wp:extent cx="304800" cy="304800"/>
             <wp:effectExtent l="0" t="0" r="0" b="0"/>
             <wp:docPr id="2" name="Picture 2" descr="alt text">
@@ -1333,7 +1203,7 @@
           <w:szCs w:val="24"/>
         </w:rPr>
         <w:drawing>
-          <wp:inline distT="0" distB="0" distL="0" distR="0">
+          <wp:inline distT="0" distB="0" distL="0" distR="0" wp14:anchorId="3B3CE4E2" wp14:editId="2A258858">
             <wp:extent cx="304800" cy="304800"/>
             <wp:effectExtent l="0" t="0" r="0" b="0"/>
             <wp:docPr id="1" name="Picture 1" descr="alt text">
@@ -1501,47 +1371,7 @@
           <w:sz w:val="24"/>
           <w:szCs w:val="24"/>
         </w:rPr>
-        <w:t xml:space="preserve">My final model is a slight tweak of the standard </w:t>
-      </w:r>
-      <w:proofErr w:type="spellStart"/>
-      <w:r>
-        <w:rPr>
-          <w:rFonts w:ascii="Segoe UI" w:eastAsia="Times New Roman" w:hAnsi="Segoe UI" w:cs="Segoe UI"/>
-          <w:color w:val="24292E"/>
-          <w:sz w:val="24"/>
-          <w:szCs w:val="24"/>
-        </w:rPr>
-        <w:t>LeNet</w:t>
-      </w:r>
-      <w:proofErr w:type="spellEnd"/>
-      <w:r>
-        <w:rPr>
-          <w:rFonts w:ascii="Segoe UI" w:eastAsia="Times New Roman" w:hAnsi="Segoe UI" w:cs="Segoe UI"/>
-          <w:color w:val="24292E"/>
-          <w:sz w:val="24"/>
-          <w:szCs w:val="24"/>
-        </w:rPr>
-        <w:t xml:space="preserve"> model used in class. Since color images are used, the depth of the convolutional layers </w:t>
-      </w:r>
-      <w:proofErr w:type="gramStart"/>
-      <w:r>
-        <w:rPr>
-          <w:rFonts w:ascii="Segoe UI" w:eastAsia="Times New Roman" w:hAnsi="Segoe UI" w:cs="Segoe UI"/>
-          <w:color w:val="24292E"/>
-          <w:sz w:val="24"/>
-          <w:szCs w:val="24"/>
-        </w:rPr>
-        <w:t>were</w:t>
-      </w:r>
-      <w:proofErr w:type="gramEnd"/>
-      <w:r>
-        <w:rPr>
-          <w:rFonts w:ascii="Segoe UI" w:eastAsia="Times New Roman" w:hAnsi="Segoe UI" w:cs="Segoe UI"/>
-          <w:color w:val="24292E"/>
-          <w:sz w:val="24"/>
-          <w:szCs w:val="24"/>
-        </w:rPr>
-        <w:t xml:space="preserve"> slightly increased and the number of neurons in the fully connected layers increased slightly.</w:t>
+        <w:t>My final model is a slight tweak of the standard LeNet model used in class. Since color images are used, the depth of the convolutional layers were slightly increased and the number of neurons in the fully connected layers increased slightly.</w:t>
       </w:r>
     </w:p>
     <w:tbl>
@@ -1556,8 +1386,8 @@
         <w:tblLook w:val="04A0" w:firstRow="1" w:lastRow="0" w:firstColumn="1" w:lastColumn="0" w:noHBand="0" w:noVBand="1"/>
       </w:tblPr>
       <w:tblGrid>
-        <w:gridCol w:w="2620"/>
-        <w:gridCol w:w="4974"/>
+        <w:gridCol w:w="2463"/>
+        <w:gridCol w:w="4632"/>
       </w:tblGrid>
       <w:tr>
         <w:trPr>
@@ -1853,18 +1683,15 @@
                 <w:szCs w:val="24"/>
               </w:rPr>
             </w:pPr>
-            <w:proofErr w:type="spellStart"/>
-            <w:r>
-              <w:rPr>
-                <w:rFonts w:ascii="Segoe UI" w:eastAsia="Times New Roman" w:hAnsi="Segoe UI" w:cs="Segoe UI"/>
-                <w:color w:val="24292E"/>
-                <w:sz w:val="24"/>
-                <w:szCs w:val="24"/>
-              </w:rPr>
-              <w:lastRenderedPageBreak/>
+            <w:r>
+              <w:rPr>
+                <w:rFonts w:ascii="Segoe UI" w:eastAsia="Times New Roman" w:hAnsi="Segoe UI" w:cs="Segoe UI"/>
+                <w:color w:val="24292E"/>
+                <w:sz w:val="24"/>
+                <w:szCs w:val="24"/>
+              </w:rPr>
               <w:t>ReLU</w:t>
             </w:r>
-            <w:proofErr w:type="spellEnd"/>
           </w:p>
         </w:tc>
         <w:tc>
@@ -2099,17 +1926,16 @@
                 <w:szCs w:val="24"/>
               </w:rPr>
             </w:pPr>
-            <w:proofErr w:type="spellStart"/>
-            <w:r>
-              <w:rPr>
-                <w:rFonts w:ascii="Segoe UI" w:eastAsia="Times New Roman" w:hAnsi="Segoe UI" w:cs="Segoe UI"/>
-                <w:color w:val="24292E"/>
-                <w:sz w:val="24"/>
-                <w:szCs w:val="24"/>
-              </w:rPr>
+            <w:r>
+              <w:rPr>
+                <w:rFonts w:ascii="Segoe UI" w:eastAsia="Times New Roman" w:hAnsi="Segoe UI" w:cs="Segoe UI"/>
+                <w:color w:val="24292E"/>
+                <w:sz w:val="24"/>
+                <w:szCs w:val="24"/>
+              </w:rPr>
+              <w:lastRenderedPageBreak/>
               <w:t>Relu</w:t>
             </w:r>
-            <w:proofErr w:type="spellEnd"/>
           </w:p>
         </w:tc>
         <w:tc>
@@ -2419,7 +2245,6 @@
                 <w:szCs w:val="24"/>
               </w:rPr>
             </w:pPr>
-            <w:proofErr w:type="spellStart"/>
             <w:r>
               <w:rPr>
                 <w:rFonts w:ascii="Segoe UI" w:eastAsia="Times New Roman" w:hAnsi="Segoe UI" w:cs="Segoe UI"/>
@@ -2429,7 +2254,6 @@
               </w:rPr>
               <w:t>ReLU</w:t>
             </w:r>
-            <w:proofErr w:type="spellEnd"/>
           </w:p>
         </w:tc>
         <w:tc>
@@ -2655,7 +2479,6 @@
                 <w:szCs w:val="24"/>
               </w:rPr>
             </w:pPr>
-            <w:proofErr w:type="spellStart"/>
             <w:r>
               <w:rPr>
                 <w:rFonts w:ascii="Segoe UI" w:eastAsia="Times New Roman" w:hAnsi="Segoe UI" w:cs="Segoe UI"/>
@@ -2665,7 +2488,6 @@
               </w:rPr>
               <w:t>Relu</w:t>
             </w:r>
-            <w:proofErr w:type="spellEnd"/>
           </w:p>
         </w:tc>
         <w:tc>
@@ -2909,108 +2731,7 @@
           <w:sz w:val="24"/>
           <w:szCs w:val="24"/>
         </w:rPr>
-        <w:lastRenderedPageBreak/>
-        <w:t xml:space="preserve">To calculate the loss function, I first used the </w:t>
-      </w:r>
-      <w:proofErr w:type="spellStart"/>
-      <w:r>
-        <w:rPr>
-          <w:rFonts w:ascii="Segoe UI" w:eastAsia="Times New Roman" w:hAnsi="Segoe UI" w:cs="Segoe UI"/>
-          <w:color w:val="24292E"/>
-          <w:sz w:val="24"/>
-          <w:szCs w:val="24"/>
-        </w:rPr>
-        <w:t>softmax</w:t>
-      </w:r>
-      <w:proofErr w:type="spellEnd"/>
-      <w:r>
-        <w:rPr>
-          <w:rFonts w:ascii="Segoe UI" w:eastAsia="Times New Roman" w:hAnsi="Segoe UI" w:cs="Segoe UI"/>
-          <w:color w:val="24292E"/>
-          <w:sz w:val="24"/>
-          <w:szCs w:val="24"/>
-        </w:rPr>
-        <w:t xml:space="preserve"> cross entropy function for the logits output and one-hot encoded training output. I then calculate the loss by summing the mean of the cross </w:t>
-      </w:r>
-      <w:proofErr w:type="spellStart"/>
-      <w:r>
-        <w:rPr>
-          <w:rFonts w:ascii="Segoe UI" w:eastAsia="Times New Roman" w:hAnsi="Segoe UI" w:cs="Segoe UI"/>
-          <w:color w:val="24292E"/>
-          <w:sz w:val="24"/>
-          <w:szCs w:val="24"/>
-        </w:rPr>
-        <w:t>enropy</w:t>
-      </w:r>
-      <w:proofErr w:type="spellEnd"/>
-      <w:r>
-        <w:rPr>
-          <w:rFonts w:ascii="Segoe UI" w:eastAsia="Times New Roman" w:hAnsi="Segoe UI" w:cs="Segoe UI"/>
-          <w:color w:val="24292E"/>
-          <w:sz w:val="24"/>
-          <w:szCs w:val="24"/>
-        </w:rPr>
-        <w:t xml:space="preserve"> and the </w:t>
-      </w:r>
-      <w:proofErr w:type="spellStart"/>
-      <w:r>
-        <w:rPr>
-          <w:rFonts w:ascii="Segoe UI" w:eastAsia="Times New Roman" w:hAnsi="Segoe UI" w:cs="Segoe UI"/>
-          <w:color w:val="24292E"/>
-          <w:sz w:val="24"/>
-          <w:szCs w:val="24"/>
-        </w:rPr>
-        <w:t>produt</w:t>
-      </w:r>
-      <w:proofErr w:type="spellEnd"/>
-      <w:r>
-        <w:rPr>
-          <w:rFonts w:ascii="Segoe UI" w:eastAsia="Times New Roman" w:hAnsi="Segoe UI" w:cs="Segoe UI"/>
-          <w:color w:val="24292E"/>
-          <w:sz w:val="24"/>
-          <w:szCs w:val="24"/>
-        </w:rPr>
-        <w:t xml:space="preserve"> of sum of the weights times a </w:t>
-      </w:r>
-      <w:proofErr w:type="spellStart"/>
-      <w:r>
-        <w:rPr>
-          <w:rFonts w:ascii="Segoe UI" w:eastAsia="Times New Roman" w:hAnsi="Segoe UI" w:cs="Segoe UI"/>
-          <w:color w:val="24292E"/>
-          <w:sz w:val="24"/>
-          <w:szCs w:val="24"/>
-        </w:rPr>
-        <w:t>weight_cost</w:t>
-      </w:r>
-      <w:proofErr w:type="spellEnd"/>
-      <w:r>
-        <w:rPr>
-          <w:rFonts w:ascii="Segoe UI" w:eastAsia="Times New Roman" w:hAnsi="Segoe UI" w:cs="Segoe UI"/>
-          <w:color w:val="24292E"/>
-          <w:sz w:val="24"/>
-          <w:szCs w:val="24"/>
-        </w:rPr>
-        <w:t xml:space="preserve">(regularization). To train the model, I used an </w:t>
-      </w:r>
-      <w:proofErr w:type="spellStart"/>
-      <w:r>
-        <w:rPr>
-          <w:rFonts w:ascii="Segoe UI" w:eastAsia="Times New Roman" w:hAnsi="Segoe UI" w:cs="Segoe UI"/>
-          <w:color w:val="24292E"/>
-          <w:sz w:val="24"/>
-          <w:szCs w:val="24"/>
-        </w:rPr>
-        <w:t>AdamOptimizer</w:t>
-      </w:r>
-      <w:proofErr w:type="spellEnd"/>
-      <w:r>
-        <w:rPr>
-          <w:rFonts w:ascii="Segoe UI" w:eastAsia="Times New Roman" w:hAnsi="Segoe UI" w:cs="Segoe UI"/>
-          <w:color w:val="24292E"/>
-          <w:sz w:val="24"/>
-          <w:szCs w:val="24"/>
-        </w:rPr>
-        <w:t>.</w:t>
+        <w:t>To calculate the loss function, I first used the softmax cross entropy function for the logits output and one-hot encoded training output. I then calculate the loss by summing the mean of the cross enropy and the produt of sum of the weights times a weight_cost(regularization). To train the model, I used an AdamOptimizer.</w:t>
       </w:r>
     </w:p>
     <w:p>
@@ -3030,27 +2751,7 @@
           <w:sz w:val="24"/>
           <w:szCs w:val="24"/>
         </w:rPr>
-        <w:t xml:space="preserve">4. Describe the approach taken for finding a solution and getting the validation set accuracy to be at least 0.93. Include in the discussion the results on the training, validation and test sets and where in the code these were calculated. Your approach may have been an iterative process, in which case, outline the steps you took to get to the final solution and why you chose those steps. Perhaps your solution involved an already </w:t>
-      </w:r>
-      <w:proofErr w:type="gramStart"/>
-      <w:r>
-        <w:rPr>
-          <w:rFonts w:ascii="Segoe UI" w:eastAsia="Times New Roman" w:hAnsi="Segoe UI" w:cs="Segoe UI"/>
-          <w:color w:val="24292E"/>
-          <w:sz w:val="24"/>
-          <w:szCs w:val="24"/>
-        </w:rPr>
-        <w:t>well known</w:t>
-      </w:r>
-      <w:proofErr w:type="gramEnd"/>
-      <w:r>
-        <w:rPr>
-          <w:rFonts w:ascii="Segoe UI" w:eastAsia="Times New Roman" w:hAnsi="Segoe UI" w:cs="Segoe UI"/>
-          <w:color w:val="24292E"/>
-          <w:sz w:val="24"/>
-          <w:szCs w:val="24"/>
-        </w:rPr>
-        <w:t xml:space="preserve"> implementation or architecture. In this case, discuss why you think the architecture is suitable for the current problem.</w:t>
+        <w:t>4. Describe the approach taken for finding a solution and getting the validation set accuracy to be at least 0.93. Include in the discussion the results on the training, validation and test sets and where in the code these were calculated. Your approach may have been an iterative process, in which case, outline the steps you took to get to the final solution and why you chose those steps. Perhaps your solution involved an already well known implementation or architecture. In this case, discuss why you think the architecture is suitable for the current problem.</w:t>
       </w:r>
     </w:p>
     <w:p>
@@ -3070,6 +2771,7 @@
           <w:sz w:val="24"/>
           <w:szCs w:val="24"/>
         </w:rPr>
+        <w:lastRenderedPageBreak/>
         <w:t>My final model results were:</w:t>
       </w:r>
     </w:p>
@@ -3094,7 +2796,7 @@
           <w:sz w:val="24"/>
           <w:szCs w:val="24"/>
         </w:rPr>
-        <w:t>validation set accuracy of 0.935</w:t>
+        <w:t>validation set accuracy of 0.937</w:t>
       </w:r>
     </w:p>
     <w:p>
@@ -3118,7 +2820,7 @@
           <w:sz w:val="24"/>
           <w:szCs w:val="24"/>
         </w:rPr>
-        <w:t>test set accuracy of 0.933</w:t>
+        <w:t>test set accuracy of 0.936</w:t>
       </w:r>
     </w:p>
     <w:p>
@@ -3138,47 +2840,7 @@
           <w:sz w:val="24"/>
           <w:szCs w:val="24"/>
         </w:rPr>
-        <w:t xml:space="preserve">I first started out with the default parameters carried over from the </w:t>
-      </w:r>
-      <w:proofErr w:type="spellStart"/>
-      <w:r>
-        <w:rPr>
-          <w:rFonts w:ascii="Segoe UI" w:eastAsia="Times New Roman" w:hAnsi="Segoe UI" w:cs="Segoe UI"/>
-          <w:color w:val="24292E"/>
-          <w:sz w:val="24"/>
-          <w:szCs w:val="24"/>
-        </w:rPr>
-        <w:t>LeNet</w:t>
-      </w:r>
-      <w:proofErr w:type="spellEnd"/>
-      <w:r>
-        <w:rPr>
-          <w:rFonts w:ascii="Segoe UI" w:eastAsia="Times New Roman" w:hAnsi="Segoe UI" w:cs="Segoe UI"/>
-          <w:color w:val="24292E"/>
-          <w:sz w:val="24"/>
-          <w:szCs w:val="24"/>
-        </w:rPr>
-        <w:t xml:space="preserve"> model lab. The </w:t>
-      </w:r>
-      <w:proofErr w:type="spellStart"/>
-      <w:r>
-        <w:rPr>
-          <w:rFonts w:ascii="Segoe UI" w:eastAsia="Times New Roman" w:hAnsi="Segoe UI" w:cs="Segoe UI"/>
-          <w:color w:val="24292E"/>
-          <w:sz w:val="24"/>
-          <w:szCs w:val="24"/>
-        </w:rPr>
-        <w:t>LeNet</w:t>
-      </w:r>
-      <w:proofErr w:type="spellEnd"/>
-      <w:r>
-        <w:rPr>
-          <w:rFonts w:ascii="Segoe UI" w:eastAsia="Times New Roman" w:hAnsi="Segoe UI" w:cs="Segoe UI"/>
-          <w:color w:val="24292E"/>
-          <w:sz w:val="24"/>
-          <w:szCs w:val="24"/>
-        </w:rPr>
-        <w:t xml:space="preserve"> model had performed well on the number classification problem so it was reasonable to believe that it may perform well in the traffic sign classification. The plan was to see how this architecture preformed and to develop further plans from there. This resulted in validation accuracy of 0.910.</w:t>
+        <w:t>I first started out with the default parameters carried over from the LeNet model lab. The LeNet model had performed well on the number classification problem so it was reasonable to believe that it may perform well in the traffic sign classification. The plan was to see how this architecture preformed and to develop further plans from there. This resulted in validation accuracy of 0.910.</w:t>
       </w:r>
     </w:p>
     <w:p>
@@ -3198,105 +2860,25 @@
           <w:sz w:val="24"/>
           <w:szCs w:val="24"/>
         </w:rPr>
-        <w:t xml:space="preserve">I observed oscillation in the validation accuracy values between epochs. Based on this, I thought that perhaps that model is </w:t>
-      </w:r>
-      <w:proofErr w:type="spellStart"/>
-      <w:r>
-        <w:rPr>
-          <w:rFonts w:ascii="Segoe UI" w:eastAsia="Times New Roman" w:hAnsi="Segoe UI" w:cs="Segoe UI"/>
-          <w:color w:val="24292E"/>
-          <w:sz w:val="24"/>
-          <w:szCs w:val="24"/>
-        </w:rPr>
-        <w:t>overiftting</w:t>
-      </w:r>
-      <w:proofErr w:type="spellEnd"/>
-      <w:r>
-        <w:rPr>
-          <w:rFonts w:ascii="Segoe UI" w:eastAsia="Times New Roman" w:hAnsi="Segoe UI" w:cs="Segoe UI"/>
-          <w:color w:val="24292E"/>
-          <w:sz w:val="24"/>
-          <w:szCs w:val="24"/>
-        </w:rPr>
-        <w:t xml:space="preserve"> the training data. I introduced dropout and </w:t>
-      </w:r>
-      <w:r>
-        <w:rPr>
-          <w:rFonts w:ascii="Segoe UI" w:eastAsia="Times New Roman" w:hAnsi="Segoe UI" w:cs="Segoe UI"/>
-          <w:color w:val="24292E"/>
-          <w:sz w:val="24"/>
-          <w:szCs w:val="24"/>
-        </w:rPr>
-        <w:t xml:space="preserve">regularization </w:t>
-      </w:r>
-      <w:proofErr w:type="gramStart"/>
-      <w:r>
-        <w:rPr>
-          <w:rFonts w:ascii="Segoe UI" w:eastAsia="Times New Roman" w:hAnsi="Segoe UI" w:cs="Segoe UI"/>
-          <w:color w:val="24292E"/>
-          <w:sz w:val="24"/>
-          <w:szCs w:val="24"/>
-        </w:rPr>
-        <w:t>in an effort to</w:t>
-      </w:r>
-      <w:proofErr w:type="gramEnd"/>
-      <w:r>
-        <w:rPr>
-          <w:rFonts w:ascii="Segoe UI" w:eastAsia="Times New Roman" w:hAnsi="Segoe UI" w:cs="Segoe UI"/>
-          <w:color w:val="24292E"/>
-          <w:sz w:val="24"/>
-          <w:szCs w:val="24"/>
-        </w:rPr>
-        <w:t xml:space="preserve"> w</w:t>
-      </w:r>
-      <w:r>
-        <w:rPr>
-          <w:rFonts w:ascii="Segoe UI" w:eastAsia="Times New Roman" w:hAnsi="Segoe UI" w:cs="Segoe UI"/>
-          <w:color w:val="24292E"/>
-          <w:sz w:val="24"/>
-          <w:szCs w:val="24"/>
-        </w:rPr>
-        <w:t xml:space="preserve">ith a keep rate of 0.7 and </w:t>
-      </w:r>
-      <w:proofErr w:type="spellStart"/>
-      <w:r>
-        <w:rPr>
-          <w:rFonts w:ascii="Segoe UI" w:eastAsia="Times New Roman" w:hAnsi="Segoe UI" w:cs="Segoe UI"/>
-          <w:color w:val="24292E"/>
-          <w:sz w:val="24"/>
-          <w:szCs w:val="24"/>
-        </w:rPr>
-        <w:t>and</w:t>
-      </w:r>
-      <w:proofErr w:type="spellEnd"/>
-      <w:r>
-        <w:rPr>
-          <w:rFonts w:ascii="Segoe UI" w:eastAsia="Times New Roman" w:hAnsi="Segoe UI" w:cs="Segoe UI"/>
-          <w:color w:val="24292E"/>
-          <w:sz w:val="24"/>
-          <w:szCs w:val="24"/>
-        </w:rPr>
-        <w:t xml:space="preserve"> </w:t>
-      </w:r>
-      <w:proofErr w:type="spellStart"/>
-      <w:r>
-        <w:rPr>
-          <w:rFonts w:ascii="Segoe UI" w:eastAsia="Times New Roman" w:hAnsi="Segoe UI" w:cs="Segoe UI"/>
-          <w:color w:val="24292E"/>
-          <w:sz w:val="24"/>
-          <w:szCs w:val="24"/>
-        </w:rPr>
-        <w:t>weight_cost</w:t>
-      </w:r>
-      <w:proofErr w:type="spellEnd"/>
-      <w:r>
-        <w:rPr>
-          <w:rFonts w:ascii="Segoe UI" w:eastAsia="Times New Roman" w:hAnsi="Segoe UI" w:cs="Segoe UI"/>
-          <w:color w:val="24292E"/>
-          <w:sz w:val="24"/>
-          <w:szCs w:val="24"/>
-        </w:rPr>
-        <w:t xml:space="preserve"> of 0.002, the validation accuracy increased to 0.935, with upward trending accuracy in all epochs but one.</w:t>
+        <w:t xml:space="preserve">I observed oscillation in the validation accuracy values between epochs. Based on this, I thought that perhaps that model is overiftting the training data. I introduced dropout and </w:t>
+      </w:r>
+      <w:r>
+        <w:rPr>
+          <w:rFonts w:ascii="Segoe UI" w:eastAsia="Times New Roman" w:hAnsi="Segoe UI" w:cs="Segoe UI"/>
+          <w:color w:val="24292E"/>
+          <w:sz w:val="24"/>
+          <w:szCs w:val="24"/>
+        </w:rPr>
+        <w:t>regularization in an effort to w</w:t>
+      </w:r>
+      <w:r>
+        <w:rPr>
+          <w:rFonts w:ascii="Segoe UI" w:eastAsia="Times New Roman" w:hAnsi="Segoe UI" w:cs="Segoe UI"/>
+          <w:color w:val="24292E"/>
+          <w:sz w:val="24"/>
+          <w:szCs w:val="24"/>
+        </w:rPr>
+        <w:t>ith a keep rate of 0.7 and and weight_cost of 0.002, the validation accuracy increased to 0.935, with upward trending accuracy in all epochs but one.</w:t>
       </w:r>
     </w:p>
     <w:p>
@@ -3316,87 +2898,7 @@
           <w:sz w:val="24"/>
           <w:szCs w:val="24"/>
         </w:rPr>
-        <w:t xml:space="preserve">While some </w:t>
-      </w:r>
-      <w:proofErr w:type="spellStart"/>
-      <w:r>
-        <w:rPr>
-          <w:rFonts w:ascii="Segoe UI" w:eastAsia="Times New Roman" w:hAnsi="Segoe UI" w:cs="Segoe UI"/>
-          <w:color w:val="24292E"/>
-          <w:sz w:val="24"/>
-          <w:szCs w:val="24"/>
-        </w:rPr>
-        <w:t>hyperparemeter</w:t>
-      </w:r>
-      <w:proofErr w:type="spellEnd"/>
-      <w:r>
-        <w:rPr>
-          <w:rFonts w:ascii="Segoe UI" w:eastAsia="Times New Roman" w:hAnsi="Segoe UI" w:cs="Segoe UI"/>
-          <w:color w:val="24292E"/>
-          <w:sz w:val="24"/>
-          <w:szCs w:val="24"/>
-        </w:rPr>
-        <w:t xml:space="preserve"> tuning here and increasing the depth/size of the neural network could potentially increase the accuracy, it </w:t>
-      </w:r>
-      <w:proofErr w:type="gramStart"/>
-      <w:r>
-        <w:rPr>
-          <w:rFonts w:ascii="Segoe UI" w:eastAsia="Times New Roman" w:hAnsi="Segoe UI" w:cs="Segoe UI"/>
-          <w:color w:val="24292E"/>
-          <w:sz w:val="24"/>
-          <w:szCs w:val="24"/>
-        </w:rPr>
-        <w:t>was seen as</w:t>
-      </w:r>
-      <w:proofErr w:type="gramEnd"/>
-      <w:r>
-        <w:rPr>
-          <w:rFonts w:ascii="Segoe UI" w:eastAsia="Times New Roman" w:hAnsi="Segoe UI" w:cs="Segoe UI"/>
-          <w:color w:val="24292E"/>
-          <w:sz w:val="24"/>
-          <w:szCs w:val="24"/>
-        </w:rPr>
-        <w:t xml:space="preserve"> </w:t>
-      </w:r>
-      <w:proofErr w:type="spellStart"/>
-      <w:r>
-        <w:rPr>
-          <w:rFonts w:ascii="Segoe UI" w:eastAsia="Times New Roman" w:hAnsi="Segoe UI" w:cs="Segoe UI"/>
-          <w:color w:val="24292E"/>
-          <w:sz w:val="24"/>
-          <w:szCs w:val="24"/>
-        </w:rPr>
-        <w:t>unecessary</w:t>
-      </w:r>
-      <w:proofErr w:type="spellEnd"/>
-      <w:r>
-        <w:rPr>
-          <w:rFonts w:ascii="Segoe UI" w:eastAsia="Times New Roman" w:hAnsi="Segoe UI" w:cs="Segoe UI"/>
-          <w:color w:val="24292E"/>
-          <w:sz w:val="24"/>
-          <w:szCs w:val="24"/>
-        </w:rPr>
-        <w:t xml:space="preserve"> due to a high accuracy rate. High (and similar) accuracy level on the validation and </w:t>
-      </w:r>
-      <w:proofErr w:type="spellStart"/>
-      <w:r>
-        <w:rPr>
-          <w:rFonts w:ascii="Segoe UI" w:eastAsia="Times New Roman" w:hAnsi="Segoe UI" w:cs="Segoe UI"/>
-          <w:color w:val="24292E"/>
-          <w:sz w:val="24"/>
-          <w:szCs w:val="24"/>
-        </w:rPr>
-        <w:t>traing</w:t>
-      </w:r>
-      <w:proofErr w:type="spellEnd"/>
-      <w:r>
-        <w:rPr>
-          <w:rFonts w:ascii="Segoe UI" w:eastAsia="Times New Roman" w:hAnsi="Segoe UI" w:cs="Segoe UI"/>
-          <w:color w:val="24292E"/>
-          <w:sz w:val="24"/>
-          <w:szCs w:val="24"/>
-        </w:rPr>
-        <w:t xml:space="preserve"> show that the model is working well.</w:t>
+        <w:t>While some hyperparemeter tuning here and increasing the depth/size of the neural network could potentially increase the accuracy, it was seen as unecessary due to a high accuracy rate. High (and similar) accuracy level on the validation and traing show that the model is working well.</w:t>
       </w:r>
     </w:p>
     <w:p>
@@ -3466,9 +2968,8 @@
           <w:sz w:val="24"/>
           <w:szCs w:val="24"/>
         </w:rPr>
-        <w:lastRenderedPageBreak/>
         <w:drawing>
-          <wp:inline distT="0" distB="0" distL="0" distR="0">
+          <wp:inline distT="0" distB="0" distL="0" distR="0" wp14:anchorId="7CEC746D" wp14:editId="163B7F59">
             <wp:extent cx="2466975" cy="1847850"/>
             <wp:effectExtent l="0" t="0" r="9525" b="0"/>
             <wp:docPr id="11" name="Picture 11" descr="C:\Users\Jason\AppData\Local\Microsoft\Windows\INetCache\Content.Word\download (1).jpg"/>
@@ -3536,8 +3037,9 @@
           <w:sz w:val="24"/>
           <w:szCs w:val="24"/>
         </w:rPr>
+        <w:lastRenderedPageBreak/>
         <w:drawing>
-          <wp:inline distT="0" distB="0" distL="0" distR="0" wp14:anchorId="68F3F2C5" wp14:editId="71B56174">
+          <wp:inline distT="0" distB="0" distL="0" distR="0" wp14:anchorId="039135A7" wp14:editId="74C4039C">
             <wp:extent cx="2276475" cy="2009775"/>
             <wp:effectExtent l="0" t="0" r="9525" b="9525"/>
             <wp:docPr id="12" name="Picture 12" descr="C:\Users\Jason\AppData\Local\Microsoft\Windows\INetCache\Content.Word\images (1).jpg"/>
@@ -3606,7 +3108,7 @@
           <w:szCs w:val="24"/>
         </w:rPr>
         <w:drawing>
-          <wp:inline distT="0" distB="0" distL="0" distR="0" wp14:anchorId="7764F2BF" wp14:editId="76C19247">
+          <wp:inline distT="0" distB="0" distL="0" distR="0" wp14:anchorId="1ECB5D80" wp14:editId="7ACECBA4">
             <wp:extent cx="2466975" cy="1857375"/>
             <wp:effectExtent l="0" t="0" r="9525" b="9525"/>
             <wp:docPr id="13" name="Picture 13" descr="C:\Users\Jason\AppData\Local\Microsoft\Windows\INetCache\Content.Word\images (2).jpg"/>
@@ -3673,9 +3175,8 @@
           <w:sz w:val="24"/>
           <w:szCs w:val="24"/>
         </w:rPr>
-        <w:lastRenderedPageBreak/>
         <w:drawing>
-          <wp:inline distT="0" distB="0" distL="0" distR="0" wp14:anchorId="4FA8268E" wp14:editId="00DBF98B">
+          <wp:inline distT="0" distB="0" distL="0" distR="0" wp14:anchorId="6A67521B" wp14:editId="18C5B5A5">
             <wp:extent cx="2181225" cy="2105025"/>
             <wp:effectExtent l="0" t="0" r="9525" b="9525"/>
             <wp:docPr id="14" name="Picture 14" descr="C:\Users\Jason\AppData\Local\Microsoft\Windows\INetCache\Content.Word\images (3).jpg"/>
@@ -3742,8 +3243,9 @@
           <w:sz w:val="24"/>
           <w:szCs w:val="24"/>
         </w:rPr>
+        <w:lastRenderedPageBreak/>
         <w:drawing>
-          <wp:inline distT="0" distB="0" distL="0" distR="0">
+          <wp:inline distT="0" distB="0" distL="0" distR="0" wp14:anchorId="73D63AA1" wp14:editId="7C941B76">
             <wp:extent cx="2286000" cy="2000250"/>
             <wp:effectExtent l="0" t="0" r="0" b="0"/>
             <wp:docPr id="15" name="Picture 15" descr="C:\Users\Jason\AppData\Local\Microsoft\Windows\INetCache\Content.Word\images.jpg"/>
@@ -3809,27 +3311,7 @@
           <w:sz w:val="24"/>
           <w:szCs w:val="24"/>
         </w:rPr>
-        <w:t xml:space="preserve">The first image might be difficult to classify because the image is not centered and is a bit crooked. The third one may be hard to classify since it is also crooked and occupies a </w:t>
-      </w:r>
-      <w:proofErr w:type="gramStart"/>
-      <w:r>
-        <w:rPr>
-          <w:rFonts w:ascii="Segoe UI" w:eastAsia="Times New Roman" w:hAnsi="Segoe UI" w:cs="Segoe UI"/>
-          <w:color w:val="24292E"/>
-          <w:sz w:val="24"/>
-          <w:szCs w:val="24"/>
-        </w:rPr>
-        <w:t>fairly small</w:t>
-      </w:r>
-      <w:proofErr w:type="gramEnd"/>
-      <w:r>
-        <w:rPr>
-          <w:rFonts w:ascii="Segoe UI" w:eastAsia="Times New Roman" w:hAnsi="Segoe UI" w:cs="Segoe UI"/>
-          <w:color w:val="24292E"/>
-          <w:sz w:val="24"/>
-          <w:szCs w:val="24"/>
-        </w:rPr>
-        <w:t xml:space="preserve"> portion of the image. The fifth one may be difficult to class</w:t>
+        <w:t>The first image might be difficult to classify because the image is not centered and is a bit crooked. The third one may be hard to classify since it is also crooked and occupies a fairly small portion of the image. The fifth one may be difficult to class</w:t>
       </w:r>
       <w:r>
         <w:rPr>
@@ -3847,27 +3329,7 @@
           <w:sz w:val="24"/>
           <w:szCs w:val="24"/>
         </w:rPr>
-        <w:t xml:space="preserve">fy since the sign also occupies a </w:t>
-      </w:r>
-      <w:proofErr w:type="gramStart"/>
-      <w:r>
-        <w:rPr>
-          <w:rFonts w:ascii="Segoe UI" w:eastAsia="Times New Roman" w:hAnsi="Segoe UI" w:cs="Segoe UI"/>
-          <w:color w:val="24292E"/>
-          <w:sz w:val="24"/>
-          <w:szCs w:val="24"/>
-        </w:rPr>
-        <w:t>fairly small</w:t>
-      </w:r>
-      <w:proofErr w:type="gramEnd"/>
-      <w:r>
-        <w:rPr>
-          <w:rFonts w:ascii="Segoe UI" w:eastAsia="Times New Roman" w:hAnsi="Segoe UI" w:cs="Segoe UI"/>
-          <w:color w:val="24292E"/>
-          <w:sz w:val="24"/>
-          <w:szCs w:val="24"/>
-        </w:rPr>
-        <w:t xml:space="preserve"> portion of the entire frame.</w:t>
+        <w:t>fy since the sign also occupies a fairly small portion of the entire frame.</w:t>
       </w:r>
       <w:r>
         <w:rPr>
@@ -3931,8 +3393,8 @@
         <w:tblLook w:val="04A0" w:firstRow="1" w:lastRow="0" w:firstColumn="1" w:lastColumn="0" w:noHBand="0" w:noVBand="1"/>
       </w:tblPr>
       <w:tblGrid>
-        <w:gridCol w:w="4270"/>
-        <w:gridCol w:w="4270"/>
+        <w:gridCol w:w="3973"/>
+        <w:gridCol w:w="3973"/>
       </w:tblGrid>
       <w:tr>
         <w:trPr>
@@ -4151,7 +3613,6 @@
                 <w:sz w:val="24"/>
                 <w:szCs w:val="24"/>
               </w:rPr>
-              <w:lastRenderedPageBreak/>
               <w:t>General caution</w:t>
             </w:r>
           </w:p>
@@ -4468,27 +3929,7 @@
           <w:sz w:val="24"/>
           <w:szCs w:val="24"/>
         </w:rPr>
-        <w:t xml:space="preserve">The model </w:t>
-      </w:r>
-      <w:proofErr w:type="gramStart"/>
-      <w:r>
-        <w:rPr>
-          <w:rFonts w:ascii="Segoe UI" w:eastAsia="Times New Roman" w:hAnsi="Segoe UI" w:cs="Segoe UI"/>
-          <w:color w:val="24292E"/>
-          <w:sz w:val="24"/>
-          <w:szCs w:val="24"/>
-        </w:rPr>
-        <w:t>was able to</w:t>
-      </w:r>
-      <w:proofErr w:type="gramEnd"/>
-      <w:r>
-        <w:rPr>
-          <w:rFonts w:ascii="Segoe UI" w:eastAsia="Times New Roman" w:hAnsi="Segoe UI" w:cs="Segoe UI"/>
-          <w:color w:val="24292E"/>
-          <w:sz w:val="24"/>
-          <w:szCs w:val="24"/>
-        </w:rPr>
-        <w:t xml:space="preserve"> correctly guess 4 of the 5 traffic signs, which gives an accuracy of 80%.</w:t>
+        <w:t>The model was able to correctly guess 4 of the 5 traffic signs, which gives an accuracy of 80%.</w:t>
       </w:r>
     </w:p>
     <w:p>
@@ -4508,47 +3949,17 @@
           <w:sz w:val="24"/>
           <w:szCs w:val="24"/>
         </w:rPr>
-        <w:t xml:space="preserve">3. Describe how certain the model is when predicting on each of the five new images by looking at the </w:t>
-      </w:r>
-      <w:proofErr w:type="spellStart"/>
-      <w:r>
-        <w:rPr>
-          <w:rFonts w:ascii="Segoe UI" w:eastAsia="Times New Roman" w:hAnsi="Segoe UI" w:cs="Segoe UI"/>
-          <w:color w:val="24292E"/>
-          <w:sz w:val="24"/>
-          <w:szCs w:val="24"/>
-        </w:rPr>
-        <w:t>softmax</w:t>
-      </w:r>
-      <w:proofErr w:type="spellEnd"/>
-      <w:r>
-        <w:rPr>
-          <w:rFonts w:ascii="Segoe UI" w:eastAsia="Times New Roman" w:hAnsi="Segoe UI" w:cs="Segoe UI"/>
-          <w:color w:val="24292E"/>
-          <w:sz w:val="24"/>
-          <w:szCs w:val="24"/>
-        </w:rPr>
-        <w:t xml:space="preserve"> probabilities for each prediction. Provide the top 5 </w:t>
-      </w:r>
-      <w:proofErr w:type="spellStart"/>
-      <w:r>
-        <w:rPr>
-          <w:rFonts w:ascii="Segoe UI" w:eastAsia="Times New Roman" w:hAnsi="Segoe UI" w:cs="Segoe UI"/>
-          <w:color w:val="24292E"/>
-          <w:sz w:val="24"/>
-          <w:szCs w:val="24"/>
-        </w:rPr>
-        <w:t>softmax</w:t>
-      </w:r>
-      <w:proofErr w:type="spellEnd"/>
-      <w:r>
-        <w:rPr>
-          <w:rFonts w:ascii="Segoe UI" w:eastAsia="Times New Roman" w:hAnsi="Segoe UI" w:cs="Segoe UI"/>
-          <w:color w:val="24292E"/>
-          <w:sz w:val="24"/>
-          <w:szCs w:val="24"/>
-        </w:rPr>
-        <w:t xml:space="preserve"> probabilities for each image along with the sign type of each probability. (OPTIONAL: as described in the "Stand Out Suggestions" part of the rubric, visualizations can also be provided such as bar charts)</w:t>
+        <w:t xml:space="preserve">3. Describe how certain the model is when predicting on each of the five new images by looking at the softmax probabilities for each prediction. Provide the top 5 softmax probabilities for </w:t>
+      </w:r>
+      <w:r>
+        <w:rPr>
+          <w:rFonts w:ascii="Segoe UI" w:eastAsia="Times New Roman" w:hAnsi="Segoe UI" w:cs="Segoe UI"/>
+          <w:color w:val="24292E"/>
+          <w:sz w:val="24"/>
+          <w:szCs w:val="24"/>
+        </w:rPr>
+        <w:lastRenderedPageBreak/>
+        <w:t>each image along with the sign type of each probability. (OPTIONAL: as described in the "Stand Out Suggestions" part of the rubric, visualizations can also be provided such as bar charts)</w:t>
       </w:r>
     </w:p>
     <w:p>
@@ -4568,47 +3979,43 @@
           <w:sz w:val="24"/>
           <w:szCs w:val="24"/>
         </w:rPr>
-        <w:t xml:space="preserve">In all five </w:t>
-      </w:r>
-      <w:proofErr w:type="gramStart"/>
-      <w:r>
-        <w:rPr>
-          <w:rFonts w:ascii="Segoe UI" w:eastAsia="Times New Roman" w:hAnsi="Segoe UI" w:cs="Segoe UI"/>
-          <w:color w:val="24292E"/>
-          <w:sz w:val="24"/>
-          <w:szCs w:val="24"/>
-        </w:rPr>
-        <w:t>images</w:t>
-      </w:r>
-      <w:proofErr w:type="gramEnd"/>
-      <w:r>
-        <w:rPr>
-          <w:rFonts w:ascii="Segoe UI" w:eastAsia="Times New Roman" w:hAnsi="Segoe UI" w:cs="Segoe UI"/>
-          <w:color w:val="24292E"/>
-          <w:sz w:val="24"/>
-          <w:szCs w:val="24"/>
-        </w:rPr>
-        <w:t xml:space="preserve"> the model is not very certain about the predictions. As a matter of fact, the highest probability for the correct prediction is only 29.7%. On the fifth image where the prediction is wrong, the probability of it being a stop sign (correct answer) is not one of the top five </w:t>
-      </w:r>
-      <w:proofErr w:type="spellStart"/>
-      <w:r>
-        <w:rPr>
-          <w:rFonts w:ascii="Segoe UI" w:eastAsia="Times New Roman" w:hAnsi="Segoe UI" w:cs="Segoe UI"/>
-          <w:color w:val="24292E"/>
-          <w:sz w:val="24"/>
-          <w:szCs w:val="24"/>
-        </w:rPr>
-        <w:t>softmax</w:t>
-      </w:r>
-      <w:proofErr w:type="spellEnd"/>
-      <w:r>
-        <w:rPr>
-          <w:rFonts w:ascii="Segoe UI" w:eastAsia="Times New Roman" w:hAnsi="Segoe UI" w:cs="Segoe UI"/>
-          <w:color w:val="24292E"/>
-          <w:sz w:val="24"/>
-          <w:szCs w:val="24"/>
-        </w:rPr>
-        <w:t xml:space="preserve"> probabilities.</w:t>
+        <w:t xml:space="preserve">In all five images the </w:t>
+      </w:r>
+      <w:r>
+        <w:rPr>
+          <w:rFonts w:ascii="Segoe UI" w:eastAsia="Times New Roman" w:hAnsi="Segoe UI" w:cs="Segoe UI"/>
+          <w:color w:val="24292E"/>
+          <w:sz w:val="24"/>
+          <w:szCs w:val="24"/>
+        </w:rPr>
+        <w:t xml:space="preserve">model is very certain about its predictions, even when it got the answer wrong.  </w:t>
+      </w:r>
+      <w:r>
+        <w:rPr>
+          <w:rFonts w:ascii="Segoe UI" w:eastAsia="Times New Roman" w:hAnsi="Segoe UI" w:cs="Segoe UI"/>
+          <w:color w:val="24292E"/>
+          <w:sz w:val="24"/>
+          <w:szCs w:val="24"/>
+        </w:rPr>
+        <w:t xml:space="preserve">As a matter of fact, the </w:t>
+      </w:r>
+      <w:r>
+        <w:rPr>
+          <w:rFonts w:ascii="Segoe UI" w:eastAsia="Times New Roman" w:hAnsi="Segoe UI" w:cs="Segoe UI"/>
+          <w:color w:val="24292E"/>
+          <w:sz w:val="24"/>
+          <w:szCs w:val="24"/>
+        </w:rPr>
+        <w:t xml:space="preserve">lowest softmax probability is 91.7%.  </w:t>
+      </w:r>
+      <w:r>
+        <w:rPr>
+          <w:rFonts w:ascii="Segoe UI" w:eastAsia="Times New Roman" w:hAnsi="Segoe UI" w:cs="Segoe UI"/>
+          <w:color w:val="24292E"/>
+          <w:sz w:val="24"/>
+          <w:szCs w:val="24"/>
+        </w:rPr>
+        <w:t>On the fifth image where the prediction is wrong, the probability of it being a stop sign (correct answer) is not one of the top five softmax probabilities.</w:t>
       </w:r>
     </w:p>
     <w:p>
@@ -4643,8 +4050,8 @@
         <w:tblLook w:val="04A0" w:firstRow="1" w:lastRow="0" w:firstColumn="1" w:lastColumn="0" w:noHBand="0" w:noVBand="1"/>
       </w:tblPr>
       <w:tblGrid>
-        <w:gridCol w:w="1634"/>
-        <w:gridCol w:w="4270"/>
+        <w:gridCol w:w="1482"/>
+        <w:gridCol w:w="3973"/>
       </w:tblGrid>
       <w:tr>
         <w:trPr>
@@ -4779,7 +4186,16 @@
                 <w:sz w:val="24"/>
                 <w:szCs w:val="24"/>
               </w:rPr>
-              <w:t>.27</w:t>
+              <w:t>.</w:t>
+            </w:r>
+            <w:r>
+              <w:rPr>
+                <w:rFonts w:ascii="Segoe UI" w:eastAsia="Times New Roman" w:hAnsi="Segoe UI" w:cs="Segoe UI"/>
+                <w:color w:val="24292E"/>
+                <w:sz w:val="24"/>
+                <w:szCs w:val="24"/>
+              </w:rPr>
+              <w:t>99991</w:t>
             </w:r>
           </w:p>
         </w:tc>
@@ -4863,7 +4279,7 @@
                 <w:sz w:val="24"/>
                 <w:szCs w:val="24"/>
               </w:rPr>
-              <w:t>.18</w:t>
+              <w:t>7.4E-6</w:t>
             </w:r>
           </w:p>
         </w:tc>
@@ -4947,7 +4363,7 @@
                 <w:sz w:val="24"/>
                 <w:szCs w:val="24"/>
               </w:rPr>
-              <w:t>.09</w:t>
+              <w:t>1.7E-6</w:t>
             </w:r>
           </w:p>
         </w:tc>
@@ -5031,7 +4447,7 @@
                 <w:sz w:val="24"/>
                 <w:szCs w:val="24"/>
               </w:rPr>
-              <w:t>.09</w:t>
+              <w:t>3.5E-8</w:t>
             </w:r>
           </w:p>
         </w:tc>
@@ -5072,7 +4488,7 @@
                 <w:sz w:val="24"/>
                 <w:szCs w:val="24"/>
               </w:rPr>
-              <w:t>Children crossing</w:t>
+              <w:t>Double curve</w:t>
             </w:r>
           </w:p>
         </w:tc>
@@ -5115,8 +4531,7 @@
                 <w:sz w:val="24"/>
                 <w:szCs w:val="24"/>
               </w:rPr>
-              <w:lastRenderedPageBreak/>
-              <w:t>.04</w:t>
+              <w:t>1.3E-8</w:t>
             </w:r>
           </w:p>
         </w:tc>
@@ -5157,7 +4572,7 @@
                 <w:sz w:val="24"/>
                 <w:szCs w:val="24"/>
               </w:rPr>
-              <w:t>Double curve</w:t>
+              <w:t>General caution</w:t>
             </w:r>
           </w:p>
         </w:tc>
@@ -5206,8 +4621,8 @@
         <w:tblLook w:val="04A0" w:firstRow="1" w:lastRow="0" w:firstColumn="1" w:lastColumn="0" w:noHBand="0" w:noVBand="1"/>
       </w:tblPr>
       <w:tblGrid>
-        <w:gridCol w:w="1634"/>
-        <w:gridCol w:w="4270"/>
+        <w:gridCol w:w="1482"/>
+        <w:gridCol w:w="3973"/>
       </w:tblGrid>
       <w:tr>
         <w:trPr>
@@ -5342,7 +4757,7 @@
                 <w:sz w:val="24"/>
                 <w:szCs w:val="24"/>
               </w:rPr>
-              <w:t>.30</w:t>
+              <w:t>.9999996</w:t>
             </w:r>
           </w:p>
         </w:tc>
@@ -5426,7 +4841,7 @@
                 <w:sz w:val="24"/>
                 <w:szCs w:val="24"/>
               </w:rPr>
-              <w:t>.20</w:t>
+              <w:t>3.7E-7</w:t>
             </w:r>
           </w:p>
         </w:tc>
@@ -5467,7 +4882,7 @@
                 <w:sz w:val="24"/>
                 <w:szCs w:val="24"/>
               </w:rPr>
-              <w:t>Traffic signals</w:t>
+              <w:t>Pedestrians</w:t>
             </w:r>
           </w:p>
         </w:tc>
@@ -5510,7 +4925,7 @@
                 <w:sz w:val="24"/>
                 <w:szCs w:val="24"/>
               </w:rPr>
-              <w:t>.15</w:t>
+              <w:t>3.0E-8</w:t>
             </w:r>
           </w:p>
         </w:tc>
@@ -5551,7 +4966,7 @@
                 <w:sz w:val="24"/>
                 <w:szCs w:val="24"/>
               </w:rPr>
-              <w:t>Pedestrians</w:t>
+              <w:t>Traffic signals</w:t>
             </w:r>
           </w:p>
         </w:tc>
@@ -5594,7 +5009,7 @@
                 <w:sz w:val="24"/>
                 <w:szCs w:val="24"/>
               </w:rPr>
-              <w:t>.08</w:t>
+              <w:t>2.2E-11</w:t>
             </w:r>
           </w:p>
         </w:tc>
@@ -5678,7 +5093,7 @@
                 <w:sz w:val="24"/>
                 <w:szCs w:val="24"/>
               </w:rPr>
-              <w:t>.07</w:t>
+              <w:t>7.6E-12</w:t>
             </w:r>
           </w:p>
         </w:tc>
@@ -5719,7 +5134,7 @@
                 <w:sz w:val="24"/>
                 <w:szCs w:val="24"/>
               </w:rPr>
-              <w:t>Go straight or left</w:t>
+              <w:t>Road narrows on the right</w:t>
             </w:r>
           </w:p>
         </w:tc>
@@ -5753,6 +5168,7 @@
           <w:sz w:val="24"/>
           <w:szCs w:val="24"/>
         </w:rPr>
+        <w:lastRenderedPageBreak/>
         <w:t>Image 3:</w:t>
       </w:r>
     </w:p>
@@ -5768,8 +5184,8 @@
         <w:tblLook w:val="04A0" w:firstRow="1" w:lastRow="0" w:firstColumn="1" w:lastColumn="0" w:noHBand="0" w:noVBand="1"/>
       </w:tblPr>
       <w:tblGrid>
-        <w:gridCol w:w="1634"/>
-        <w:gridCol w:w="2924"/>
+        <w:gridCol w:w="1482"/>
+        <w:gridCol w:w="2727"/>
       </w:tblGrid>
       <w:tr>
         <w:trPr>
@@ -5904,7 +5320,7 @@
                 <w:sz w:val="24"/>
                 <w:szCs w:val="24"/>
               </w:rPr>
-              <w:t>.08</w:t>
+              <w:t>0.92</w:t>
             </w:r>
           </w:p>
         </w:tc>
@@ -5988,7 +5404,7 @@
                 <w:sz w:val="24"/>
                 <w:szCs w:val="24"/>
               </w:rPr>
-              <w:t>.07</w:t>
+              <w:t>0.04</w:t>
             </w:r>
           </w:p>
         </w:tc>
@@ -6029,7 +5445,7 @@
                 <w:sz w:val="24"/>
                 <w:szCs w:val="24"/>
               </w:rPr>
-              <w:t>Ahead only</w:t>
+              <w:t>Turn left ahead</w:t>
             </w:r>
           </w:p>
         </w:tc>
@@ -6072,7 +5488,7 @@
                 <w:sz w:val="24"/>
                 <w:szCs w:val="24"/>
               </w:rPr>
-              <w:t>.06</w:t>
+              <w:t>0.04</w:t>
             </w:r>
           </w:p>
         </w:tc>
@@ -6156,7 +5572,7 @@
                 <w:sz w:val="24"/>
                 <w:szCs w:val="24"/>
               </w:rPr>
-              <w:t>.05</w:t>
+              <w:t>2.4E-3</w:t>
             </w:r>
           </w:p>
         </w:tc>
@@ -6197,7 +5613,7 @@
                 <w:sz w:val="24"/>
                 <w:szCs w:val="24"/>
               </w:rPr>
-              <w:t>Turn left ahead</w:t>
+              <w:t>Ahead only</w:t>
             </w:r>
           </w:p>
         </w:tc>
@@ -6240,7 +5656,7 @@
                 <w:sz w:val="24"/>
                 <w:szCs w:val="24"/>
               </w:rPr>
-              <w:t>.02</w:t>
+              <w:t>9.4E-4</w:t>
             </w:r>
           </w:p>
         </w:tc>
@@ -6281,7 +5697,7 @@
                 <w:sz w:val="24"/>
                 <w:szCs w:val="24"/>
               </w:rPr>
-              <w:t>Slippery Road</w:t>
+              <w:t>Go straight or left</w:t>
             </w:r>
           </w:p>
         </w:tc>
@@ -6297,14 +5713,24 @@
           <w:szCs w:val="24"/>
         </w:rPr>
       </w:pPr>
-      <w:r>
-        <w:rPr>
-          <w:rFonts w:ascii="Segoe UI" w:eastAsia="Times New Roman" w:hAnsi="Segoe UI" w:cs="Segoe UI"/>
-          <w:color w:val="24292E"/>
-          <w:sz w:val="24"/>
-          <w:szCs w:val="24"/>
-        </w:rPr>
-        <w:lastRenderedPageBreak/>
+    </w:p>
+    <w:p>
+      <w:pPr>
+        <w:spacing w:after="240" w:line="240" w:lineRule="auto"/>
+        <w:rPr>
+          <w:rFonts w:ascii="Segoe UI" w:eastAsia="Times New Roman" w:hAnsi="Segoe UI" w:cs="Segoe UI"/>
+          <w:color w:val="24292E"/>
+          <w:sz w:val="24"/>
+          <w:szCs w:val="24"/>
+        </w:rPr>
+      </w:pPr>
+      <w:r>
+        <w:rPr>
+          <w:rFonts w:ascii="Segoe UI" w:eastAsia="Times New Roman" w:hAnsi="Segoe UI" w:cs="Segoe UI"/>
+          <w:color w:val="24292E"/>
+          <w:sz w:val="24"/>
+          <w:szCs w:val="24"/>
+        </w:rPr>
         <w:t>Image 4:</w:t>
       </w:r>
     </w:p>
@@ -6320,8 +5746,8 @@
         <w:tblLook w:val="04A0" w:firstRow="1" w:lastRow="0" w:firstColumn="1" w:lastColumn="0" w:noHBand="0" w:noVBand="1"/>
       </w:tblPr>
       <w:tblGrid>
-        <w:gridCol w:w="1634"/>
-        <w:gridCol w:w="4270"/>
+        <w:gridCol w:w="1482"/>
+        <w:gridCol w:w="3973"/>
       </w:tblGrid>
       <w:tr>
         <w:trPr>
@@ -6456,7 +5882,7 @@
                 <w:sz w:val="24"/>
                 <w:szCs w:val="24"/>
               </w:rPr>
-              <w:t>.16</w:t>
+              <w:t>0.9999999</w:t>
             </w:r>
           </w:p>
         </w:tc>
@@ -6540,7 +5966,7 @@
                 <w:sz w:val="24"/>
                 <w:szCs w:val="24"/>
               </w:rPr>
-              <w:t>.14</w:t>
+              <w:t>1.0E-7</w:t>
             </w:r>
           </w:p>
         </w:tc>
@@ -6624,7 +6050,7 @@
                 <w:sz w:val="24"/>
                 <w:szCs w:val="24"/>
               </w:rPr>
-              <w:t>.12</w:t>
+              <w:t>1.3E-8</w:t>
             </w:r>
           </w:p>
         </w:tc>
@@ -6665,7 +6091,7 @@
                 <w:sz w:val="24"/>
                 <w:szCs w:val="24"/>
               </w:rPr>
-              <w:t>Pedestrians</w:t>
+              <w:t>Right-of-way at the next intersection</w:t>
             </w:r>
           </w:p>
         </w:tc>
@@ -6708,7 +6134,7 @@
                 <w:sz w:val="24"/>
                 <w:szCs w:val="24"/>
               </w:rPr>
-              <w:t>.09</w:t>
+              <w:t>2.4E-9</w:t>
             </w:r>
           </w:p>
         </w:tc>
@@ -6749,7 +6175,7 @@
                 <w:sz w:val="24"/>
                 <w:szCs w:val="24"/>
               </w:rPr>
-              <w:t>Right-of-way at the next intersection</w:t>
+              <w:t>Beware of ice/snow</w:t>
             </w:r>
           </w:p>
         </w:tc>
@@ -6792,7 +6218,7 @@
                 <w:sz w:val="24"/>
                 <w:szCs w:val="24"/>
               </w:rPr>
-              <w:t>.08</w:t>
+              <w:t>1.6E-10</w:t>
             </w:r>
           </w:p>
         </w:tc>
@@ -6833,7 +6259,7 @@
                 <w:sz w:val="24"/>
                 <w:szCs w:val="24"/>
               </w:rPr>
-              <w:t>Beware of ice/snow</w:t>
+              <w:t>Slippery road</w:t>
             </w:r>
           </w:p>
         </w:tc>
@@ -6860,8 +6286,6 @@
           <w:szCs w:val="24"/>
         </w:rPr>
       </w:pPr>
-      <w:bookmarkStart w:id="0" w:name="_GoBack"/>
-      <w:bookmarkEnd w:id="0"/>
       <w:r>
         <w:rPr>
           <w:rFonts w:ascii="Segoe UI" w:eastAsia="Times New Roman" w:hAnsi="Segoe UI" w:cs="Segoe UI"/>
@@ -6884,8 +6308,8 @@
         <w:tblLook w:val="04A0" w:firstRow="1" w:lastRow="0" w:firstColumn="1" w:lastColumn="0" w:noHBand="0" w:noVBand="1"/>
       </w:tblPr>
       <w:tblGrid>
-        <w:gridCol w:w="1634"/>
-        <w:gridCol w:w="5664"/>
+        <w:gridCol w:w="1482"/>
+        <w:gridCol w:w="4638"/>
       </w:tblGrid>
       <w:tr>
         <w:trPr>
@@ -7020,7 +6444,7 @@
                 <w:sz w:val="24"/>
                 <w:szCs w:val="24"/>
               </w:rPr>
-              <w:t>.38</w:t>
+              <w:t>1</w:t>
             </w:r>
           </w:p>
         </w:tc>
@@ -7104,7 +6528,8 @@
                 <w:sz w:val="24"/>
                 <w:szCs w:val="24"/>
               </w:rPr>
-              <w:t>.17</w:t>
+              <w:lastRenderedPageBreak/>
+              <w:t>3.8E-8</w:t>
             </w:r>
           </w:p>
         </w:tc>
@@ -7145,7 +6570,7 @@
                 <w:sz w:val="24"/>
                 <w:szCs w:val="24"/>
               </w:rPr>
-              <w:t>No passing for vehicles over 3.5 metric tons</w:t>
+              <w:t>Right-of-way at the next intersection</w:t>
             </w:r>
           </w:p>
         </w:tc>
@@ -7188,7 +6613,7 @@
                 <w:sz w:val="24"/>
                 <w:szCs w:val="24"/>
               </w:rPr>
-              <w:t>.16</w:t>
+              <w:t>1.5E-8</w:t>
             </w:r>
           </w:p>
         </w:tc>
@@ -7229,7 +6654,7 @@
                 <w:sz w:val="24"/>
                 <w:szCs w:val="24"/>
               </w:rPr>
-              <w:t>Right-of-way at the next intersection</w:t>
+              <w:t>No passing for vehicles over 3.5 metric tons</w:t>
             </w:r>
           </w:p>
         </w:tc>
@@ -7272,7 +6697,7 @@
                 <w:sz w:val="24"/>
                 <w:szCs w:val="24"/>
               </w:rPr>
-              <w:t>.13</w:t>
+              <w:t>6.7E-10</w:t>
             </w:r>
           </w:p>
         </w:tc>
@@ -7356,8 +6781,10 @@
                 <w:sz w:val="24"/>
                 <w:szCs w:val="24"/>
               </w:rPr>
-              <w:t>.08</w:t>
-            </w:r>
+              <w:t>3.1E-10</w:t>
+            </w:r>
+            <w:bookmarkStart w:id="0" w:name="_GoBack"/>
+            <w:bookmarkEnd w:id="0"/>
           </w:p>
         </w:tc>
         <w:tc>
@@ -7397,7 +6824,7 @@
                 <w:sz w:val="24"/>
                 <w:szCs w:val="24"/>
               </w:rPr>
-              <w:t>End of no passing by vehicles over 3.5 metric tons</w:t>
+              <w:t>Wild animals crossing</w:t>
             </w:r>
           </w:p>
         </w:tc>
@@ -7415,8 +6842,8 @@
 </file>
 
 <file path=word/numbering.xml><?xml version="1.0" encoding="utf-8"?>
-<w:numbering xmlns:wpc="http://schemas.microsoft.com/office/word/2010/wordprocessingCanvas" xmlns:cx="http://schemas.microsoft.com/office/drawing/2014/chartex" xmlns:cx1="http://schemas.microsoft.com/office/drawing/2015/9/8/chartex" xmlns:cx2="http://schemas.microsoft.com/office/drawing/2015/10/21/chartex" xmlns:cx3="http://schemas.microsoft.com/office/drawing/2016/5/9/chartex" xmlns:cx4="http://schemas.microsoft.com/office/drawing/2016/5/10/chartex" xmlns:cx5="http://schemas.microsoft.com/office/drawing/2016/5/11/chartex" xmlns:cx6="http://schemas.microsoft.com/office/drawing/2016/5/12/chartex" xmlns:cx7="http://schemas.microsoft.com/office/drawing/2016/5/13/chartex" xmlns:cx8="http://schemas.microsoft.com/office/drawing/2016/5/14/chartex" xmlns:mc="http://schemas.openxmlformats.org/markup-compatibility/2006" xmlns:aink="http://schemas.microsoft.com/office/drawing/2016/ink" xmlns:am3d="http://schemas.microsoft.com/office/drawing/2017/model3d" xmlns:o="urn:schemas-microsoft-com:office:office" xmlns:r="http://schemas.openxmlformats.org/officeDocument/2006/relationships" xmlns:m="http://schemas.openxmlformats.org/officeDocument/2006/math" xmlns:v="urn:schemas-microsoft-com:vml" xmlns:wp14="http://schemas.microsoft.com/office/word/2010/wordprocessingDrawing" xmlns:wp="http://schemas.openxmlformats.org/drawingml/2006/wordprocessingDrawing" xmlns:w10="urn:schemas-microsoft-com:office:word" xmlns:w="http://schemas.openxmlformats.org/wordprocessingml/2006/main" xmlns:w14="http://schemas.microsoft.com/office/word/2010/wordml" xmlns:w15="http://schemas.microsoft.com/office/word/2012/wordml" xmlns:w16se="http://schemas.microsoft.com/office/word/2015/wordml/symex" xmlns:wpg="http://schemas.microsoft.com/office/word/2010/wordprocessingGroup" xmlns:wpi="http://schemas.microsoft.com/office/word/2010/wordprocessingInk" xmlns:wne="http://schemas.microsoft.com/office/word/2006/wordml" xmlns:wps="http://schemas.microsoft.com/office/word/2010/wordprocessingShape" mc:Ignorable="w14 w15 w16se wp14">
-  <w:abstractNum w:abstractNumId="0" w15:restartNumberingAfterBreak="0">
+<w:numbering xmlns:wpc="http://schemas.microsoft.com/office/word/2010/wordprocessingCanvas" xmlns:mo="http://schemas.microsoft.com/office/mac/office/2008/main" xmlns:mc="http://schemas.openxmlformats.org/markup-compatibility/2006" xmlns:mv="urn:schemas-microsoft-com:mac:vml" xmlns:o="urn:schemas-microsoft-com:office:office" xmlns:r="http://schemas.openxmlformats.org/officeDocument/2006/relationships" xmlns:m="http://schemas.openxmlformats.org/officeDocument/2006/math" xmlns:v="urn:schemas-microsoft-com:vml" xmlns:wp14="http://schemas.microsoft.com/office/word/2010/wordprocessingDrawing" xmlns:wp="http://schemas.openxmlformats.org/drawingml/2006/wordprocessingDrawing" xmlns:w10="urn:schemas-microsoft-com:office:word" xmlns:w="http://schemas.openxmlformats.org/wordprocessingml/2006/main" xmlns:w14="http://schemas.microsoft.com/office/word/2010/wordml" xmlns:w15="http://schemas.microsoft.com/office/word/2012/wordml" xmlns:wpg="http://schemas.microsoft.com/office/word/2010/wordprocessingGroup" xmlns:wpi="http://schemas.microsoft.com/office/word/2010/wordprocessingInk" xmlns:wne="http://schemas.microsoft.com/office/word/2006/wordml" xmlns:wps="http://schemas.microsoft.com/office/word/2010/wordprocessingShape" mc:Ignorable="w14 w15 wp14">
+  <w:abstractNum w:abstractNumId="0">
     <w:nsid w:val="1A4F7A28"/>
     <w:multiLevelType w:val="multilevel"/>
     <w:tmpl w:val="5AD8A3E4"/>
@@ -7565,7 +6992,7 @@
       </w:rPr>
     </w:lvl>
   </w:abstractNum>
-  <w:abstractNum w:abstractNumId="1" w15:restartNumberingAfterBreak="0">
+  <w:abstractNum w:abstractNumId="1">
     <w:nsid w:val="6D0E0AE4"/>
     <w:multiLevelType w:val="multilevel"/>
     <w:tmpl w:val="208C0D3E"/>
@@ -7714,7 +7141,7 @@
       </w:rPr>
     </w:lvl>
   </w:abstractNum>
-  <w:abstractNum w:abstractNumId="2" w15:restartNumberingAfterBreak="0">
+  <w:abstractNum w:abstractNumId="2">
     <w:nsid w:val="799349DA"/>
     <w:multiLevelType w:val="multilevel"/>
     <w:tmpl w:val="FBCEC3E0"/>
@@ -7876,7 +7303,7 @@
 </file>
 
 <file path=word/styles.xml><?xml version="1.0" encoding="utf-8"?>
-<w:styles xmlns:mc="http://schemas.openxmlformats.org/markup-compatibility/2006" xmlns:r="http://schemas.openxmlformats.org/officeDocument/2006/relationships" xmlns:w="http://schemas.openxmlformats.org/wordprocessingml/2006/main" xmlns:w14="http://schemas.microsoft.com/office/word/2010/wordml" xmlns:w15="http://schemas.microsoft.com/office/word/2012/wordml" xmlns:w16se="http://schemas.microsoft.com/office/word/2015/wordml/symex" mc:Ignorable="w14 w15 w16se">
+<w:styles xmlns:mc="http://schemas.openxmlformats.org/markup-compatibility/2006" xmlns:r="http://schemas.openxmlformats.org/officeDocument/2006/relationships" xmlns:w="http://schemas.openxmlformats.org/wordprocessingml/2006/main" xmlns:w14="http://schemas.microsoft.com/office/word/2010/wordml" xmlns:w15="http://schemas.microsoft.com/office/word/2012/wordml" mc:Ignorable="w14 w15">
   <w:docDefaults>
     <w:rPrDefault>
       <w:rPr>
@@ -7892,7 +7319,7 @@
       </w:pPr>
     </w:pPrDefault>
   </w:docDefaults>
-  <w:latentStyles w:defLockedState="0" w:defUIPriority="99" w:defSemiHidden="0" w:defUnhideWhenUsed="0" w:defQFormat="0" w:count="375">
+  <w:latentStyles w:defLockedState="0" w:defUIPriority="99" w:defSemiHidden="0" w:defUnhideWhenUsed="0" w:defQFormat="0" w:count="382">
     <w:lsdException w:name="Normal" w:uiPriority="0" w:qFormat="1"/>
     <w:lsdException w:name="heading 1" w:uiPriority="9" w:qFormat="1"/>
     <w:lsdException w:name="heading 2" w:semiHidden="1" w:uiPriority="9" w:unhideWhenUsed="1" w:qFormat="1"/>
@@ -7998,6 +7425,7 @@
     <w:lsdException w:name="HTML Sample" w:semiHidden="1" w:unhideWhenUsed="1"/>
     <w:lsdException w:name="HTML Typewriter" w:semiHidden="1" w:unhideWhenUsed="1"/>
     <w:lsdException w:name="HTML Variable" w:semiHidden="1" w:unhideWhenUsed="1"/>
+    <w:lsdException w:name="Normal Table" w:semiHidden="1" w:unhideWhenUsed="1"/>
     <w:lsdException w:name="annotation subject" w:semiHidden="1" w:unhideWhenUsed="1"/>
     <w:lsdException w:name="No List" w:semiHidden="1" w:unhideWhenUsed="1"/>
     <w:lsdException w:name="Outline List 1" w:semiHidden="1" w:unhideWhenUsed="1"/>
@@ -8044,8 +7472,10 @@
     <w:lsdException w:name="Table Subtle 2" w:semiHidden="1" w:unhideWhenUsed="1"/>
     <w:lsdException w:name="Table Web 1" w:semiHidden="1" w:unhideWhenUsed="1"/>
     <w:lsdException w:name="Table Web 2" w:semiHidden="1" w:unhideWhenUsed="1"/>
+    <w:lsdException w:name="Table Web 3" w:semiHidden="1" w:unhideWhenUsed="1"/>
     <w:lsdException w:name="Balloon Text" w:semiHidden="1" w:unhideWhenUsed="1"/>
     <w:lsdException w:name="Table Grid" w:uiPriority="39"/>
+    <w:lsdException w:name="Table Theme" w:semiHidden="1" w:unhideWhenUsed="1"/>
     <w:lsdException w:name="Placeholder Text" w:semiHidden="1"/>
     <w:lsdException w:name="No Spacing" w:uiPriority="1" w:qFormat="1"/>
     <w:lsdException w:name="Light Shading" w:uiPriority="60"/>
@@ -8263,8 +7693,6 @@
     <w:lsdException w:name="List Table 7 Colorful Accent 6" w:uiPriority="52"/>
     <w:lsdException w:name="Mention" w:semiHidden="1" w:unhideWhenUsed="1"/>
     <w:lsdException w:name="Smart Hyperlink" w:semiHidden="1" w:unhideWhenUsed="1"/>
-    <w:lsdException w:name="Hashtag" w:semiHidden="1" w:unhideWhenUsed="1"/>
-    <w:lsdException w:name="Unresolved Mention" w:semiHidden="1" w:unhideWhenUsed="1"/>
   </w:latentStyles>
   <w:style w:type="paragraph" w:default="1" w:styleId="Normal">
     <w:name w:val="Normal"/>

</xml_diff>